<commit_message>
Updated Group Document for Third Call
</commit_message>
<xml_diff>
--- a/reports/Group/00 - Requirements - Group.docx
+++ b/reports/Group/00 - Requirements - Group.docx
@@ -148,7 +148,7 @@
                   <w:rPr>
                     <w:rFonts w:asciiTheme="majorHAnsi" w:hAnsiTheme="majorHAnsi" w:cstheme="majorHAnsi"/>
                   </w:rPr>
-                  <w:t>2</w:t>
+                  <w:t>3</w:t>
                 </w:r>
                 <w:r>
                   <w:rPr>
@@ -160,7 +160,19 @@
                   <w:rPr>
                     <w:rFonts w:asciiTheme="majorHAnsi" w:hAnsiTheme="majorHAnsi" w:cstheme="majorHAnsi"/>
                   </w:rPr>
-                  <w:t>031</w:t>
+                  <w:t>0</w:t>
+                </w:r>
+                <w:r>
+                  <w:rPr>
+                    <w:rFonts w:asciiTheme="majorHAnsi" w:hAnsiTheme="majorHAnsi" w:cstheme="majorHAnsi"/>
+                  </w:rPr>
+                  <w:t>0</w:t>
+                </w:r>
+                <w:r>
+                  <w:rPr>
+                    <w:rFonts w:asciiTheme="majorHAnsi" w:hAnsiTheme="majorHAnsi" w:cstheme="majorHAnsi"/>
+                  </w:rPr>
+                  <w:t>1</w:t>
                 </w:r>
                 <w:r>
                   <w:rPr>
@@ -1820,19 +1832,7 @@
                   <w:rPr>
                     <w:rFonts w:asciiTheme="majorHAnsi" w:hAnsiTheme="majorHAnsi" w:cstheme="majorHAnsi"/>
                   </w:rPr>
-                  <w:t>July</w:t>
-                </w:r>
-                <w:r>
-                  <w:rPr>
-                    <w:rFonts w:asciiTheme="majorHAnsi" w:hAnsiTheme="majorHAnsi" w:cstheme="majorHAnsi"/>
-                  </w:rPr>
-                  <w:t xml:space="preserve"> </w:t>
-                </w:r>
-                <w:r>
-                  <w:rPr>
-                    <w:rFonts w:asciiTheme="majorHAnsi" w:hAnsiTheme="majorHAnsi" w:cstheme="majorHAnsi"/>
-                  </w:rPr>
-                  <w:t>02</w:t>
+                  <w:t>October 16</w:t>
                 </w:r>
                 <w:r>
                   <w:rPr>
@@ -1846,9 +1846,22 @@
           </w:p>
         </w:tc>
       </w:tr>
-      <w:bookmarkEnd w:id="1"/>
     </w:tbl>
-    <w:p/>
+    <w:bookmarkEnd w:id="1"/>
+    <w:p>
+      <w:pPr>
+        <w:rPr>
+          <w:lang w:val="es-ES"/>
+        </w:rPr>
+      </w:pPr>
+      <w:r>
+        <w:rPr>
+          <w:highlight w:val="yellow"/>
+          <w:lang w:val="es-ES"/>
+        </w:rPr>
+        <w:t>No han actualizado los datos del formulario para esta segunda convocatoria.</w:t>
+      </w:r>
+    </w:p>
     <w:bookmarkEnd w:id="0"/>
     <w:p>
       <w:pPr>
@@ -2049,9 +2062,15 @@
     <w:p>
       <w:pPr>
         <w:pStyle w:val="Comment-Grader"/>
+        <w:rPr>
+          <w:lang w:val="es-ES"/>
+        </w:rPr>
       </w:pPr>
       <w:sdt>
         <w:sdtPr>
+          <w:rPr>
+            <w:lang w:val="es-ES"/>
+          </w:rPr>
           <w:tag w:val="Verdict"/>
           <w:id w:val="-1443608920"/>
           <w:placeholder>
@@ -2062,21 +2081,36 @@
         </w:sdtPr>
         <w:sdtContent>
           <w:r>
+            <w:rPr>
+              <w:lang w:val="es-ES"/>
+            </w:rPr>
             <w:t xml:space="preserve">  </w:t>
           </w:r>
           <w:r>
+            <w:rPr>
+              <w:lang w:val="es-ES"/>
+            </w:rPr>
             <w:t>X</w:t>
           </w:r>
           <w:r>
+            <w:rPr>
+              <w:lang w:val="es-ES"/>
+            </w:rPr>
             <w:t xml:space="preserve">  </w:t>
           </w:r>
         </w:sdtContent>
       </w:sdt>
       <w:permEnd w:id="514992324"/>
       <w:r>
+        <w:rPr>
+          <w:lang w:val="es-ES"/>
+        </w:rPr>
         <w:t xml:space="preserve">   </w:t>
       </w:r>
       <w:r>
+        <w:rPr>
+          <w:lang w:val="es-ES"/>
+        </w:rPr>
         <w:t>La carpeta del proyecto no se ha nombrado como aquí se exige:</w:t>
       </w:r>
     </w:p>
@@ -2128,16 +2162,28 @@
     <w:p>
       <w:pPr>
         <w:pStyle w:val="Comment-Grader"/>
-      </w:pPr>
-      <w:r>
+        <w:rPr>
+          <w:lang w:val="es-ES"/>
+        </w:rPr>
+      </w:pPr>
+      <w:r>
+        <w:rPr>
+          <w:lang w:val="es-ES"/>
+        </w:rPr>
         <w:t>Corrección – Estudiantes</w:t>
       </w:r>
     </w:p>
     <w:p>
       <w:pPr>
         <w:pStyle w:val="Comment-Grader"/>
-      </w:pPr>
-      <w:r>
+        <w:rPr>
+          <w:lang w:val="es-ES"/>
+        </w:rPr>
+      </w:pPr>
+      <w:r>
+        <w:rPr>
+          <w:lang w:val="es-ES"/>
+        </w:rPr>
         <w:t>Se cambió el nombre de la carpeta a Acme-ANS-C2 como se indicó en un comunicado del profesorado.</w:t>
       </w:r>
     </w:p>
@@ -2210,10 +2256,12 @@
         <w:t xml:space="preserve">their </w:t>
       </w:r>
       <w:bookmarkStart w:id="5" w:name="_Int_4q4WObMb"/>
+      <w:proofErr w:type="gramStart"/>
       <w:r>
         <w:t>current status</w:t>
       </w:r>
       <w:bookmarkEnd w:id="5"/>
+      <w:proofErr w:type="gramEnd"/>
       <w:r>
         <w:t xml:space="preserve">, </w:t>
       </w:r>
@@ -2231,9 +2279,15 @@
     <w:p>
       <w:pPr>
         <w:pStyle w:val="Comment-Grader"/>
+        <w:rPr>
+          <w:lang w:val="es-ES"/>
+        </w:rPr>
       </w:pPr>
       <w:sdt>
         <w:sdtPr>
+          <w:rPr>
+            <w:lang w:val="es-ES"/>
+          </w:rPr>
           <w:tag w:val="Verdict"/>
           <w:id w:val="-2045591683"/>
           <w:placeholder>
@@ -2244,19 +2298,45 @@
         </w:sdtPr>
         <w:sdtContent>
           <w:r>
+            <w:rPr>
+              <w:lang w:val="es-ES"/>
+            </w:rPr>
             <w:t xml:space="preserve"> </w:t>
           </w:r>
           <w:r>
+            <w:rPr>
+              <w:lang w:val="es-ES"/>
+            </w:rPr>
             <w:t xml:space="preserve"> X  </w:t>
           </w:r>
         </w:sdtContent>
       </w:sdt>
       <w:permEnd w:id="263077281"/>
       <w:r>
+        <w:rPr>
+          <w:lang w:val="es-ES"/>
+        </w:rPr>
         <w:t xml:space="preserve">   </w:t>
       </w:r>
       <w:r>
-        <w:t>No lo han realizado de una manera homogénea. En algunos casos, se indica quien tiene asignada la tarea en el nombre de la misma, y en otros no:</w:t>
+        <w:rPr>
+          <w:lang w:val="es-ES"/>
+        </w:rPr>
+        <w:t xml:space="preserve">No lo han realizado de una manera homogénea. En algunos casos, se indica quien tiene asignada la tarea en el nombre de </w:t>
+      </w:r>
+      <w:proofErr w:type="gramStart"/>
+      <w:r>
+        <w:rPr>
+          <w:lang w:val="es-ES"/>
+        </w:rPr>
+        <w:t>la misma</w:t>
+      </w:r>
+      <w:proofErr w:type="gramEnd"/>
+      <w:r>
+        <w:rPr>
+          <w:lang w:val="es-ES"/>
+        </w:rPr>
+        <w:t>, y en otros no:</w:t>
       </w:r>
     </w:p>
     <w:p>
@@ -2307,16 +2387,40 @@
     <w:p>
       <w:pPr>
         <w:pStyle w:val="Comment-Grader"/>
-      </w:pPr>
-      <w:r>
-        <w:t>Faltan las tareas que se han indicado en el material de clase que son necesarias. Por ejemplo la preparación de la entrega y subida a EV, asistencia a clase, estudio, reuniones de coordinación, etc.</w:t>
+        <w:rPr>
+          <w:lang w:val="es-ES"/>
+        </w:rPr>
+      </w:pPr>
+      <w:r>
+        <w:rPr>
+          <w:lang w:val="es-ES"/>
+        </w:rPr>
+        <w:t>Faltan las tareas que se han indicado en el material de clase que son necesarias. Por ejemplo</w:t>
+      </w:r>
+      <w:r>
+        <w:rPr>
+          <w:lang w:val="es-ES"/>
+        </w:rPr>
+        <w:t>,</w:t>
+      </w:r>
+      <w:r>
+        <w:rPr>
+          <w:lang w:val="es-ES"/>
+        </w:rPr>
+        <w:t xml:space="preserve"> la preparación de la entrega y subida a EV, asistencia a clase, estudio, reuniones de coordinación, etc.</w:t>
       </w:r>
     </w:p>
     <w:p>
       <w:pPr>
         <w:pStyle w:val="Comment-Grader"/>
-      </w:pPr>
-      <w:r>
+        <w:rPr>
+          <w:lang w:val="es-ES"/>
+        </w:rPr>
+      </w:pPr>
+      <w:r>
+        <w:rPr>
+          <w:lang w:val="es-ES"/>
+        </w:rPr>
         <w:t>Corrección – Estudiantes</w:t>
       </w:r>
     </w:p>
@@ -2325,7 +2429,13 @@
         <w:pStyle w:val="Comment-Grader"/>
       </w:pPr>
       <w:r>
-        <w:t xml:space="preserve">Se eliminaron en los títulos de las issues la asignación de los estudiantes y se crearon las tareas correspondientes faltantes de la materia para las entregas anteriores y para la segunda convocatoria. Se adjunta un ejemplo: </w:t>
+        <w:rPr>
+          <w:lang w:val="es-ES"/>
+        </w:rPr>
+        <w:t xml:space="preserve">Se eliminaron en los títulos de las issues la asignación de los estudiantes y se crearon las tareas correspondientes faltantes de la materia para las entregas anteriores y para la segunda convocatoria. </w:t>
+      </w:r>
+      <w:r>
+        <w:t xml:space="preserve">Se adjunta un ejemplo: </w:t>
       </w:r>
       <w:r>
         <w:rPr>
@@ -2555,13 +2665,26 @@
       <w:bookmarkStart w:id="6" w:name="OLE_LINK1"/>
       <w:bookmarkStart w:id="7" w:name="OLE_LINK2"/>
       <w:r>
-        <w:t>(pattern " ^\+?\d{</w:t>
-      </w:r>
+        <w:t>(pattern " ^\</w:t>
+      </w:r>
+      <w:proofErr w:type="gramStart"/>
+      <w:r>
+        <w:t>+?\d{</w:t>
+      </w:r>
+      <w:proofErr w:type="gramEnd"/>
       <w:r>
         <w:t>6</w:t>
       </w:r>
       <w:r>
-        <w:t>,15}$")</w:t>
+        <w:t>,</w:t>
+      </w:r>
+      <w:proofErr w:type="gramStart"/>
+      <w:r>
+        <w:t>15}$</w:t>
+      </w:r>
+      <w:proofErr w:type="gramEnd"/>
+      <w:r>
+        <w:t>")</w:t>
       </w:r>
       <w:bookmarkEnd w:id="6"/>
       <w:bookmarkEnd w:id="7"/>
@@ -3616,8 +3739,13 @@
         <w:t xml:space="preserve">, </w:t>
       </w:r>
       <w:r>
-        <w:t>their current status</w:t>
-      </w:r>
+        <w:t xml:space="preserve">their </w:t>
+      </w:r>
+      <w:proofErr w:type="gramStart"/>
+      <w:r>
+        <w:t>current status</w:t>
+      </w:r>
+      <w:proofErr w:type="gramEnd"/>
       <w:r>
         <w:t>, and your schedule</w:t>
       </w:r>
@@ -4151,7 +4279,15 @@
         <w:pStyle w:val="Requirement-Header"/>
       </w:pPr>
       <w:r>
-        <w:t>Provide a link to your planning dashboard in GitHub to review the tasks, their current status, and your schedule.</w:t>
+        <w:t xml:space="preserve">Provide a link to your planning dashboard in GitHub to review the tasks, their </w:t>
+      </w:r>
+      <w:proofErr w:type="gramStart"/>
+      <w:r>
+        <w:t>current status</w:t>
+      </w:r>
+      <w:proofErr w:type="gramEnd"/>
+      <w:r>
+        <w:t>, and your schedule.</w:t>
       </w:r>
     </w:p>
     <w:permStart w:id="1902000534" w:edGrp="everyone"/>
@@ -4248,9 +4384,15 @@
     <w:p>
       <w:pPr>
         <w:pStyle w:val="Comment-Grader"/>
+        <w:rPr>
+          <w:lang w:val="es-ES"/>
+        </w:rPr>
       </w:pPr>
       <w:sdt>
         <w:sdtPr>
+          <w:rPr>
+            <w:lang w:val="es-ES"/>
+          </w:rPr>
           <w:tag w:val="Verdict"/>
           <w:id w:val="-1505128056"/>
           <w:placeholder>
@@ -4261,24 +4403,50 @@
         </w:sdtPr>
         <w:sdtContent>
           <w:r>
+            <w:rPr>
+              <w:lang w:val="es-ES"/>
+            </w:rPr>
             <w:t xml:space="preserve">  </w:t>
           </w:r>
           <w:r>
+            <w:rPr>
+              <w:lang w:val="es-ES"/>
+            </w:rPr>
             <w:t>X</w:t>
           </w:r>
           <w:r>
+            <w:rPr>
+              <w:lang w:val="es-ES"/>
+            </w:rPr>
             <w:t xml:space="preserve">  </w:t>
           </w:r>
         </w:sdtContent>
       </w:sdt>
       <w:permEnd w:id="47063208"/>
       <w:r>
+        <w:rPr>
+          <w:lang w:val="es-ES"/>
+        </w:rPr>
         <w:t xml:space="preserve">   </w:t>
       </w:r>
       <w:r>
-        <w:t>Falta índice compuesto que debería de haber sido creado en base a las siguiente consulta</w:t>
-      </w:r>
-      <w:r>
+        <w:rPr>
+          <w:lang w:val="es-ES"/>
+        </w:rPr>
+        <w:t xml:space="preserve">Falta índice compuesto que debería de haber sido creado en base a </w:t>
+      </w:r>
+      <w:proofErr w:type="gramStart"/>
+      <w:r>
+        <w:rPr>
+          <w:lang w:val="es-ES"/>
+        </w:rPr>
+        <w:t>las siguiente consulta</w:t>
+      </w:r>
+      <w:proofErr w:type="gramEnd"/>
+      <w:r>
+        <w:rPr>
+          <w:lang w:val="es-ES"/>
+        </w:rPr>
         <w:t>:</w:t>
       </w:r>
     </w:p>
@@ -4330,16 +4498,28 @@
     <w:p>
       <w:pPr>
         <w:pStyle w:val="Comment-Grader"/>
-      </w:pPr>
-      <w:r>
+        <w:rPr>
+          <w:lang w:val="es-ES"/>
+        </w:rPr>
+      </w:pPr>
+      <w:r>
+        <w:rPr>
+          <w:lang w:val="es-ES"/>
+        </w:rPr>
         <w:t>Corrección – Estudiantes</w:t>
       </w:r>
     </w:p>
     <w:p>
       <w:pPr>
         <w:pStyle w:val="Comment-Grader"/>
-      </w:pPr>
-      <w:r>
+        <w:rPr>
+          <w:lang w:val="es-ES"/>
+        </w:rPr>
+      </w:pPr>
+      <w:r>
+        <w:rPr>
+          <w:lang w:val="es-ES"/>
+        </w:rPr>
         <w:t>Se añadió el índice faltante correspondiente en la entidad Leg:</w:t>
       </w:r>
     </w:p>
@@ -4508,7 +4688,15 @@
         <w:pStyle w:val="Requirement-Header"/>
       </w:pPr>
       <w:r>
-        <w:t>Provide a link to your planning dashboard in GitHub to review the tasks, their current status, and your schedule.</w:t>
+        <w:t xml:space="preserve">Provide a link to your planning dashboard in GitHub to review the tasks, their </w:t>
+      </w:r>
+      <w:proofErr w:type="gramStart"/>
+      <w:r>
+        <w:t>current status</w:t>
+      </w:r>
+      <w:proofErr w:type="gramEnd"/>
+      <w:r>
+        <w:t>, and your schedule.</w:t>
       </w:r>
       <w:r>
         <w:t xml:space="preserve">  </w:t>
@@ -4558,9 +4746,15 @@
     <w:p>
       <w:pPr>
         <w:pStyle w:val="Comment-Grader"/>
+        <w:rPr>
+          <w:lang w:val="es-ES"/>
+        </w:rPr>
       </w:pPr>
       <w:sdt>
         <w:sdtPr>
+          <w:rPr>
+            <w:lang w:val="es-ES"/>
+          </w:rPr>
           <w:tag w:val="Verdict"/>
           <w:id w:val="-887718265"/>
           <w:placeholder>
@@ -4571,24 +4765,42 @@
         </w:sdtPr>
         <w:sdtContent>
           <w:r>
+            <w:rPr>
+              <w:lang w:val="es-ES"/>
+            </w:rPr>
             <w:t xml:space="preserve">  </w:t>
           </w:r>
           <w:r>
+            <w:rPr>
+              <w:lang w:val="es-ES"/>
+            </w:rPr>
             <w:t>X</w:t>
           </w:r>
           <w:r>
+            <w:rPr>
+              <w:lang w:val="es-ES"/>
+            </w:rPr>
             <w:t xml:space="preserve">  </w:t>
           </w:r>
         </w:sdtContent>
       </w:sdt>
       <w:permEnd w:id="867524682"/>
       <w:r>
+        <w:rPr>
+          <w:lang w:val="es-ES"/>
+        </w:rPr>
         <w:t xml:space="preserve">   </w:t>
       </w:r>
       <w:r>
+        <w:rPr>
+          <w:lang w:val="es-ES"/>
+        </w:rPr>
         <w:t xml:space="preserve">No hay análisis sobre los datos de testing. Simplemente han puesto los resultados de tiempo producidos por los tests y han creado la estadística descriptiva y el z-test. Realmente no han hecho un </w:t>
       </w:r>
       <w:r>
+        <w:rPr>
+          <w:lang w:val="es-ES"/>
+        </w:rPr>
         <w:lastRenderedPageBreak/>
         <w:t>informe, sólo han puesto los datos y no hay ninguna conclusión. Después de haber obtenido los resultados del z-test, ¿que resultado deberíamos de observar? ¿se puede considerar que las medias antes y después de la creación de índices son iguales? Si las medias no pudieran considerarse iguales, ¿qué opción es mejor? Ninguna respuesta a estas preguntas ha sido proporcionada en el informe.</w:t>
       </w:r>
@@ -4596,21 +4808,56 @@
     <w:p>
       <w:pPr>
         <w:pStyle w:val="Comment-Grader"/>
-      </w:pPr>
-      <w:r>
+        <w:rPr>
+          <w:lang w:val="es-ES"/>
+        </w:rPr>
+      </w:pPr>
+      <w:r>
+        <w:rPr>
+          <w:lang w:val="es-ES"/>
+        </w:rPr>
         <w:t>Corrección – Estudiantes</w:t>
       </w:r>
     </w:p>
     <w:p>
       <w:pPr>
         <w:pStyle w:val="Comment-Grader"/>
-      </w:pPr>
-      <w:r>
+        <w:rPr>
+          <w:lang w:val="es-ES"/>
+        </w:rPr>
+      </w:pPr>
+      <w:r>
+        <w:rPr>
+          <w:lang w:val="es-ES"/>
+        </w:rPr>
         <w:t>Para la anterior convocatoria se olvidó adjuntar el Testing Report con el análisis de los datos. Se adjunta dicho documento en la carpeta Group.</w:t>
       </w:r>
     </w:p>
     <w:p>
-      <w:r>
+      <w:pPr>
+        <w:pStyle w:val="Comment-Grader"/>
+        <w:rPr>
+          <w:lang w:val="es-ES"/>
+        </w:rPr>
+      </w:pPr>
+      <w:r>
+        <w:rPr>
+          <w:highlight w:val="yellow"/>
+          <w:lang w:val="es-ES"/>
+        </w:rPr>
+        <w:t>Segunda convocatoria: los problemas han sido resueltos y el requisito se considera válido.</w:t>
+      </w:r>
+    </w:p>
+    <w:p>
+      <w:pPr>
+        <w:rPr>
+          <w:lang w:val="es-ES"/>
+        </w:rPr>
+      </w:pPr>
+      <w:r>
+        <w:rPr>
+          <w:lang w:val="es-ES"/>
+        </w:rPr>
         <w:br w:type="page"/>
       </w:r>
     </w:p>
@@ -4622,30 +4869,28 @@
         </w:tabs>
         <w:rPr>
           <w:rFonts w:cstheme="majorHAnsi"/>
-        </w:rPr>
-      </w:pPr>
-      <w:r>
-        <w:rPr>
-          <w:rFonts w:cstheme="majorHAnsi"/>
+          <w:lang w:val="en-US"/>
+        </w:rPr>
+      </w:pPr>
+      <w:r>
+        <w:rPr>
+          <w:rFonts w:cstheme="majorHAnsi"/>
+          <w:lang w:val="en-US"/>
         </w:rPr>
         <w:lastRenderedPageBreak/>
-        <w:t>SUPPLEMENTARY I</w:t>
-      </w:r>
-      <w:r>
-        <w:rPr>
-          <w:rFonts w:cstheme="majorHAnsi"/>
-        </w:rPr>
-        <w:t xml:space="preserve"> </w:t>
-      </w:r>
-      <w:r>
-        <w:rPr>
-          <w:rFonts w:cstheme="majorHAnsi"/>
+        <w:t xml:space="preserve">SUPPLEMENTARY I </w:t>
+      </w:r>
+      <w:r>
+        <w:rPr>
+          <w:rFonts w:cstheme="majorHAnsi"/>
+          <w:lang w:val="en-US"/>
         </w:rPr>
         <w:br/>
       </w:r>
       <w:r>
         <w:rPr>
           <w:rFonts w:cstheme="majorHAnsi"/>
+          <w:lang w:val="en-US"/>
         </w:rPr>
         <w:t>Deliverable D01: introduction </w:t>
       </w:r>
@@ -5330,9 +5575,15 @@
     <w:p>
       <w:pPr>
         <w:pStyle w:val="Comment-Grader"/>
+        <w:rPr>
+          <w:lang w:val="es-ES"/>
+        </w:rPr>
       </w:pPr>
       <w:sdt>
         <w:sdtPr>
+          <w:rPr>
+            <w:lang w:val="es-ES"/>
+          </w:rPr>
           <w:tag w:val="Verdict"/>
           <w:id w:val="604621139"/>
           <w:placeholder>
@@ -5343,22 +5594,115 @@
         </w:sdtPr>
         <w:sdtContent>
           <w:r>
-            <w:t xml:space="preserve">  </w:t>
-          </w:r>
-          <w:r>
-            <w:t>X</w:t>
-          </w:r>
-          <w:r>
-            <w:t xml:space="preserve">  </w:t>
+            <w:rPr>
+              <w:lang w:val="es-ES"/>
+            </w:rPr>
+            <w:t xml:space="preserve">    </w:t>
           </w:r>
         </w:sdtContent>
       </w:sdt>
       <w:permEnd w:id="732176783"/>
       <w:r>
-        <w:t xml:space="preserve">    </w:t>
-      </w:r>
-    </w:p>
-    <w:p/>
+        <w:rPr>
+          <w:lang w:val="es-ES"/>
+        </w:rPr>
+        <w:t xml:space="preserve">   </w:t>
+      </w:r>
+      <w:r>
+        <w:rPr>
+          <w:highlight w:val="yellow"/>
+          <w:lang w:val="es-ES"/>
+        </w:rPr>
+        <w:t>Segunda convocatoria:</w:t>
+      </w:r>
+      <w:r>
+        <w:rPr>
+          <w:highlight w:val="yellow"/>
+          <w:lang w:val="es-ES"/>
+        </w:rPr>
+        <w:t xml:space="preserve"> </w:t>
+      </w:r>
+      <w:r>
+        <w:rPr>
+          <w:highlight w:val="yellow"/>
+          <w:lang w:val="es-ES"/>
+        </w:rPr>
+        <w:t xml:space="preserve">el UML no se puede ver prácticamente. Aunque se haga </w:t>
+      </w:r>
+      <w:proofErr w:type="gramStart"/>
+      <w:r>
+        <w:rPr>
+          <w:highlight w:val="yellow"/>
+          <w:lang w:val="es-ES"/>
+        </w:rPr>
+        <w:t>zoom</w:t>
+      </w:r>
+      <w:proofErr w:type="gramEnd"/>
+      <w:r>
+        <w:rPr>
+          <w:highlight w:val="yellow"/>
+          <w:lang w:val="es-ES"/>
+        </w:rPr>
+        <w:t>, no se puede leer.</w:t>
+      </w:r>
+    </w:p>
+    <w:p>
+      <w:pPr>
+        <w:pStyle w:val="Comment-Grader"/>
+        <w:rPr>
+          <w:lang w:val="es-ES"/>
+        </w:rPr>
+      </w:pPr>
+      <w:r>
+        <w:rPr>
+          <w:noProof/>
+          <w:lang w:val="es-ES"/>
+        </w:rPr>
+        <w:lastRenderedPageBreak/>
+        <w:drawing>
+          <wp:inline distT="0" distB="0" distL="0" distR="0" wp14:anchorId="241EACB8" wp14:editId="046BDAF1">
+            <wp:extent cx="5731510" cy="3112770"/>
+            <wp:effectExtent l="0" t="0" r="0" b="0"/>
+            <wp:docPr id="1122871131" name="Picture 1" descr="A diagram of a company&#10;&#10;AI-generated content may be incorrect."/>
+            <wp:cNvGraphicFramePr>
+              <a:graphicFrameLocks xmlns:a="http://schemas.openxmlformats.org/drawingml/2006/main" noChangeAspect="1"/>
+            </wp:cNvGraphicFramePr>
+            <a:graphic xmlns:a="http://schemas.openxmlformats.org/drawingml/2006/main">
+              <a:graphicData uri="http://schemas.openxmlformats.org/drawingml/2006/picture">
+                <pic:pic xmlns:pic="http://schemas.openxmlformats.org/drawingml/2006/picture">
+                  <pic:nvPicPr>
+                    <pic:cNvPr id="1122871131" name="Picture 1" descr="A diagram of a company&#10;&#10;AI-generated content may be incorrect."/>
+                    <pic:cNvPicPr/>
+                  </pic:nvPicPr>
+                  <pic:blipFill>
+                    <a:blip r:embed="rId11"/>
+                    <a:stretch>
+                      <a:fillRect/>
+                    </a:stretch>
+                  </pic:blipFill>
+                  <pic:spPr>
+                    <a:xfrm>
+                      <a:off x="0" y="0"/>
+                      <a:ext cx="5731510" cy="3112770"/>
+                    </a:xfrm>
+                    <a:prstGeom prst="rect">
+                      <a:avLst/>
+                    </a:prstGeom>
+                  </pic:spPr>
+                </pic:pic>
+              </a:graphicData>
+            </a:graphic>
+          </wp:inline>
+        </w:drawing>
+      </w:r>
+    </w:p>
+    <w:p>
+      <w:pPr>
+        <w:rPr>
+          <w:lang w:val="es-ES"/>
+        </w:rPr>
+      </w:pPr>
+    </w:p>
     <w:p>
       <w:pPr>
         <w:pStyle w:val="Ttulo1"/>
@@ -7379,7 +7723,31 @@
         <w:t xml:space="preserve"> by removing any punctuation between consecutive letters</w:t>
       </w:r>
       <w:r>
-        <w:t xml:space="preserve"> (e.g., "S.E.X", "H:A:R:D C:O:R:E", or "V*I:AG!$R-A")</w:t>
+        <w:t xml:space="preserve"> (e.g., "S.E.X", "</w:t>
+      </w:r>
+      <w:proofErr w:type="gramStart"/>
+      <w:r>
+        <w:t>H:A</w:t>
+      </w:r>
+      <w:proofErr w:type="gramEnd"/>
+      <w:r>
+        <w:t>:R:D C</w:t>
+      </w:r>
+      <w:proofErr w:type="gramStart"/>
+      <w:r>
+        <w:t>:O:R</w:t>
+      </w:r>
+      <w:proofErr w:type="gramEnd"/>
+      <w:r>
+        <w:t>:E", or "V*I:</w:t>
+      </w:r>
+      <w:proofErr w:type="gramStart"/>
+      <w:r>
+        <w:t>AG!$</w:t>
+      </w:r>
+      <w:proofErr w:type="gramEnd"/>
+      <w:r>
+        <w:t>R-A")</w:t>
       </w:r>
       <w:r>
         <w:t xml:space="preserve">. </w:t>
@@ -7453,6 +7821,7 @@
         </w:rPr>
         <w:t xml:space="preserve">* </w:t>
       </w:r>
+      <w:proofErr w:type="gramStart"/>
       <w:r>
         <w:t>M</w:t>
       </w:r>
@@ -7462,9 +7831,11 @@
       <w:r>
         <w:t>i</w:t>
       </w:r>
+      <w:proofErr w:type="gramEnd"/>
       <w:r>
         <w:t>:</w:t>
       </w:r>
+      <w:proofErr w:type="gramStart"/>
       <w:r>
         <w:t>L</w:t>
       </w:r>
@@ -7474,12 +7845,14 @@
       <w:r>
         <w:t>L</w:t>
       </w:r>
+      <w:proofErr w:type="gramEnd"/>
       <w:r>
         <w:t>:</w:t>
       </w:r>
       <w:r>
         <w:t>i</w:t>
       </w:r>
+      <w:proofErr w:type="gramStart"/>
       <w:r>
         <w:t>:</w:t>
       </w:r>
@@ -7490,7 +7863,11 @@
         <w:t>:</w:t>
       </w:r>
       <w:r>
-        <w:t>n”</w:t>
+        <w:t>n</w:t>
+      </w:r>
+      <w:proofErr w:type="gramEnd"/>
+      <w:r>
+        <w:t>”</w:t>
       </w:r>
       <w:r>
         <w:t>,</w:t>
@@ -11681,7 +12058,6 @@
     <w:sig w:usb0="E4002EFF" w:usb1="C200247B" w:usb2="00000009" w:usb3="00000000" w:csb0="000001FF" w:csb1="00000000"/>
   </w:font>
   <w:font w:name="Yu Gothic Light">
-    <w:altName w:val="游ゴシック Light"/>
     <w:panose1 w:val="020B0300000000000000"/>
     <w:charset w:val="80"/>
     <w:family w:val="swiss"/>
@@ -11796,6 +12172,7 @@
     <w:rsid w:val="006A7319"/>
     <w:rsid w:val="006B2BEC"/>
     <w:rsid w:val="006F209A"/>
+    <w:rsid w:val="007603AE"/>
     <w:rsid w:val="00765401"/>
     <w:rsid w:val="00790E22"/>
     <w:rsid w:val="00802250"/>
@@ -11820,7 +12197,9 @@
     <w:rsid w:val="00AC1FAB"/>
     <w:rsid w:val="00B55352"/>
     <w:rsid w:val="00BB0EAB"/>
+    <w:rsid w:val="00C16A6A"/>
     <w:rsid w:val="00C17266"/>
+    <w:rsid w:val="00C3055B"/>
     <w:rsid w:val="00C63AB0"/>
     <w:rsid w:val="00C9535D"/>
     <w:rsid w:val="00CC69E2"/>
@@ -11830,6 +12209,7 @@
     <w:rsid w:val="00D72CB9"/>
     <w:rsid w:val="00D86553"/>
     <w:rsid w:val="00D9098F"/>
+    <w:rsid w:val="00DB566E"/>
     <w:rsid w:val="00E25325"/>
     <w:rsid w:val="00E84AC9"/>
     <w:rsid w:val="00E869EA"/>

</xml_diff>

<commit_message>
Fixed Some Leg Bugs
</commit_message>
<xml_diff>
--- a/reports/Group/00 - Requirements - Group.docx
+++ b/reports/Group/00 - Requirements - Group.docx
@@ -5597,7 +5597,19 @@
             <w:rPr>
               <w:lang w:val="es-ES"/>
             </w:rPr>
-            <w:t xml:space="preserve">    </w:t>
+            <w:t xml:space="preserve">  </w:t>
+          </w:r>
+          <w:r>
+            <w:rPr>
+              <w:lang w:val="es-ES"/>
+            </w:rPr>
+            <w:t>X</w:t>
+          </w:r>
+          <w:r>
+            <w:rPr>
+              <w:lang w:val="es-ES"/>
+            </w:rPr>
+            <w:t xml:space="preserve">  </w:t>
           </w:r>
         </w:sdtContent>
       </w:sdt>
@@ -12174,10 +12186,12 @@
     <w:rsid w:val="006F209A"/>
     <w:rsid w:val="007603AE"/>
     <w:rsid w:val="00765401"/>
+    <w:rsid w:val="0078608D"/>
     <w:rsid w:val="00790E22"/>
     <w:rsid w:val="00802250"/>
     <w:rsid w:val="0082287A"/>
     <w:rsid w:val="008275DB"/>
+    <w:rsid w:val="008363AA"/>
     <w:rsid w:val="008B1087"/>
     <w:rsid w:val="008B2B2C"/>
     <w:rsid w:val="008E4C14"/>

</xml_diff>